<commit_message>
Como el Real se manda al 90+3
</commit_message>
<xml_diff>
--- a/Informe.docx
+++ b/Informe.docx
@@ -24,7 +24,7 @@
       <w:sdtContent>
         <w:p>
           <w:pPr>
-            <w:pStyle w:val="Sinespaciado"/>
+            <w:pStyle w:val="NoSpacing"/>
             <w:spacing w:before="1540" w:after="240"/>
             <w:jc w:val="center"/>
             <w:rPr>
@@ -117,7 +117,7 @@
           <w:sdtContent>
             <w:p>
               <w:pPr>
-                <w:pStyle w:val="Sinespaciado"/>
+                <w:pStyle w:val="NoSpacing"/>
                 <w:pBdr>
                   <w:top w:val="single" w:sz="6" w:space="6" w:color="4472C4" w:themeColor="accent1"/>
                   <w:bottom w:val="single" w:sz="6" w:space="6" w:color="4472C4" w:themeColor="accent1"/>
@@ -179,7 +179,7 @@
           <w:sdtContent>
             <w:p>
               <w:pPr>
-                <w:pStyle w:val="Sinespaciado"/>
+                <w:pStyle w:val="NoSpacing"/>
                 <w:jc w:val="center"/>
                 <w:rPr>
                   <w:color w:val="4472C4" w:themeColor="accent1"/>
@@ -202,7 +202,7 @@
         </w:sdt>
         <w:p>
           <w:pPr>
-            <w:pStyle w:val="Sinespaciado"/>
+            <w:pStyle w:val="NoSpacing"/>
             <w:jc w:val="center"/>
             <w:rPr>
               <w:color w:val="4472C4" w:themeColor="accent1"/>
@@ -241,7 +241,7 @@
         </w:p>
         <w:p>
           <w:pPr>
-            <w:pStyle w:val="Sinespaciado"/>
+            <w:pStyle w:val="NoSpacing"/>
             <w:spacing w:before="480"/>
             <w:jc w:val="center"/>
             <w:rPr>
@@ -339,7 +339,7 @@
                                 <w:sdtContent>
                                   <w:p>
                                     <w:pPr>
-                                      <w:pStyle w:val="Sinespaciado"/>
+                                      <w:pStyle w:val="NoSpacing"/>
                                       <w:spacing w:after="40"/>
                                       <w:jc w:val="center"/>
                                       <w:rPr>
@@ -395,7 +395,7 @@
                               </w:sdt>
                               <w:p>
                                 <w:pPr>
-                                  <w:pStyle w:val="Sinespaciado"/>
+                                  <w:pStyle w:val="NoSpacing"/>
                                   <w:jc w:val="center"/>
                                   <w:rPr>
                                     <w:color w:val="4472C4" w:themeColor="accent1"/>
@@ -429,7 +429,7 @@
                               </w:p>
                               <w:p>
                                 <w:pPr>
-                                  <w:pStyle w:val="Sinespaciado"/>
+                                  <w:pStyle w:val="NoSpacing"/>
                                   <w:jc w:val="center"/>
                                   <w:rPr>
                                     <w:color w:val="4472C4" w:themeColor="accent1"/>
@@ -448,11 +448,19 @@
                                   </w:sdtPr>
                                   <w:sdtEndPr/>
                                   <w:sdtContent>
+                                    <w:proofErr w:type="spellStart"/>
                                     <w:r>
                                       <w:rPr>
                                         <w:color w:val="4472C4" w:themeColor="accent1"/>
                                       </w:rPr>
-                                      <w:t>Semestre 2022-01</w:t>
+                                      <w:t>Semestre</w:t>
+                                    </w:r>
+                                    <w:proofErr w:type="spellEnd"/>
+                                    <w:r>
+                                      <w:rPr>
+                                        <w:color w:val="4472C4" w:themeColor="accent1"/>
+                                      </w:rPr>
+                                      <w:t xml:space="preserve"> 2022-01</w:t>
                                     </w:r>
                                   </w:sdtContent>
                                 </w:sdt>
@@ -714,7 +722,7 @@
     </w:sdt>
     <w:p>
       <w:pPr>
-        <w:pStyle w:val="Ttulo2"/>
+        <w:pStyle w:val="Heading2"/>
         <w:jc w:val="both"/>
         <w:rPr>
           <w:sz w:val="24"/>
@@ -756,7 +764,7 @@
     </w:p>
     <w:p>
       <w:pPr>
-        <w:pStyle w:val="Prrafodelista"/>
+        <w:pStyle w:val="ListParagraph"/>
         <w:numPr>
           <w:ilvl w:val="0"/>
           <w:numId w:val="13"/>
@@ -781,7 +789,7 @@
     </w:p>
     <w:p>
       <w:pPr>
-        <w:pStyle w:val="Prrafodelista"/>
+        <w:pStyle w:val="ListParagraph"/>
         <w:numPr>
           <w:ilvl w:val="0"/>
           <w:numId w:val="13"/>
@@ -806,7 +814,7 @@
     </w:p>
     <w:p>
       <w:pPr>
-        <w:pStyle w:val="Prrafodelista"/>
+        <w:pStyle w:val="ListParagraph"/>
         <w:numPr>
           <w:ilvl w:val="0"/>
           <w:numId w:val="13"/>
@@ -831,7 +839,7 @@
     </w:p>
     <w:p>
       <w:pPr>
-        <w:pStyle w:val="Prrafodelista"/>
+        <w:pStyle w:val="ListParagraph"/>
         <w:numPr>
           <w:ilvl w:val="0"/>
           <w:numId w:val="13"/>
@@ -876,7 +884,7 @@
     </w:p>
     <w:p>
       <w:pPr>
-        <w:pStyle w:val="Ttulo2"/>
+        <w:pStyle w:val="Heading2"/>
         <w:jc w:val="both"/>
         <w:rPr>
           <w:sz w:val="24"/>
@@ -983,7 +991,27 @@
           <w:szCs w:val="23"/>
           <w:lang w:val="es-CO"/>
         </w:rPr>
-        <w:t xml:space="preserve"> análisis que sea entregado no esta necesariamente ligado a dichas necesidades dado nuevos descubrimientos en los </w:t>
+        <w:t xml:space="preserve"> análisis que sea entregado no </w:t>
+      </w:r>
+      <w:proofErr w:type="spellStart"/>
+      <w:r>
+        <w:rPr>
+          <w:rFonts w:ascii="Segoe UI Light" w:hAnsi="Segoe UI Light" w:cs="Segoe UI Light"/>
+          <w:sz w:val="23"/>
+          <w:szCs w:val="23"/>
+          <w:lang w:val="es-CO"/>
+        </w:rPr>
+        <w:t>esta</w:t>
+      </w:r>
+      <w:proofErr w:type="spellEnd"/>
+      <w:r>
+        <w:rPr>
+          <w:rFonts w:ascii="Segoe UI Light" w:hAnsi="Segoe UI Light" w:cs="Segoe UI Light"/>
+          <w:sz w:val="23"/>
+          <w:szCs w:val="23"/>
+          <w:lang w:val="es-CO"/>
+        </w:rPr>
+        <w:t xml:space="preserve"> necesariamente ligado a dichas necesidades dado nuevos descubrimientos en los </w:t>
       </w:r>
       <w:r>
         <w:rPr>
@@ -1072,7 +1100,7 @@
     </w:p>
     <w:p>
       <w:pPr>
-        <w:pStyle w:val="Ttulo3"/>
+        <w:pStyle w:val="Heading3"/>
         <w:jc w:val="both"/>
         <w:rPr>
           <w:sz w:val="24"/>
@@ -1225,7 +1253,7 @@
     </w:p>
     <w:p>
       <w:pPr>
-        <w:pStyle w:val="Ttulo2"/>
+        <w:pStyle w:val="Heading2"/>
         <w:jc w:val="both"/>
         <w:rPr>
           <w:sz w:val="24"/>
@@ -1343,7 +1371,7 @@
     </w:p>
     <w:p>
       <w:pPr>
-        <w:pStyle w:val="Prrafodelista"/>
+        <w:pStyle w:val="ListParagraph"/>
         <w:numPr>
           <w:ilvl w:val="0"/>
           <w:numId w:val="14"/>
@@ -1368,7 +1396,7 @@
     </w:p>
     <w:p>
       <w:pPr>
-        <w:pStyle w:val="Prrafodelista"/>
+        <w:pStyle w:val="ListParagraph"/>
         <w:numPr>
           <w:ilvl w:val="0"/>
           <w:numId w:val="14"/>
@@ -1393,7 +1421,7 @@
     </w:p>
     <w:p>
       <w:pPr>
-        <w:pStyle w:val="Prrafodelista"/>
+        <w:pStyle w:val="ListParagraph"/>
         <w:numPr>
           <w:ilvl w:val="0"/>
           <w:numId w:val="14"/>
@@ -1442,7 +1470,27 @@
           <w:szCs w:val="23"/>
           <w:lang w:val="es-CO"/>
         </w:rPr>
-        <w:t xml:space="preserve">Dichas clases fueron llenadas con la información de las 4 categorías estipuladas inicialmente. Así, con esto en mente se paso a generar 4 tablas de hechos, una para cada categoría. </w:t>
+        <w:t xml:space="preserve">Dichas clases fueron llenadas con la información de las 4 categorías estipuladas inicialmente. Así, con esto en mente se </w:t>
+      </w:r>
+      <w:proofErr w:type="spellStart"/>
+      <w:r>
+        <w:rPr>
+          <w:rFonts w:ascii="Segoe UI Light" w:hAnsi="Segoe UI Light" w:cs="Segoe UI Light"/>
+          <w:sz w:val="23"/>
+          <w:szCs w:val="23"/>
+          <w:lang w:val="es-CO"/>
+        </w:rPr>
+        <w:t>paso</w:t>
+      </w:r>
+      <w:proofErr w:type="spellEnd"/>
+      <w:r>
+        <w:rPr>
+          <w:rFonts w:ascii="Segoe UI Light" w:hAnsi="Segoe UI Light" w:cs="Segoe UI Light"/>
+          <w:sz w:val="23"/>
+          <w:szCs w:val="23"/>
+          <w:lang w:val="es-CO"/>
+        </w:rPr>
+        <w:t xml:space="preserve"> a generar 4 tablas de hechos, una para cada categoría. </w:t>
       </w:r>
     </w:p>
     <w:p>
@@ -1681,7 +1729,7 @@
     </w:p>
     <w:p>
       <w:pPr>
-        <w:pStyle w:val="Ttulo3"/>
+        <w:pStyle w:val="Heading3"/>
         <w:jc w:val="both"/>
         <w:rPr>
           <w:sz w:val="24"/>
@@ -1716,12 +1764,32 @@
           <w:szCs w:val="23"/>
           <w:lang w:val="es-CO"/>
         </w:rPr>
-        <w:t>La granularidad que se uso en las tablas de hecho se basa en dos componentes importantes que se nos comunicaron en las entrevistas:</w:t>
-      </w:r>
-    </w:p>
-    <w:p>
-      <w:pPr>
-        <w:pStyle w:val="Prrafodelista"/>
+        <w:t xml:space="preserve">La granularidad que se </w:t>
+      </w:r>
+      <w:proofErr w:type="spellStart"/>
+      <w:r>
+        <w:rPr>
+          <w:rFonts w:ascii="Segoe UI Light" w:hAnsi="Segoe UI Light" w:cs="Segoe UI Light"/>
+          <w:sz w:val="23"/>
+          <w:szCs w:val="23"/>
+          <w:lang w:val="es-CO"/>
+        </w:rPr>
+        <w:t>uso</w:t>
+      </w:r>
+      <w:proofErr w:type="spellEnd"/>
+      <w:r>
+        <w:rPr>
+          <w:rFonts w:ascii="Segoe UI Light" w:hAnsi="Segoe UI Light" w:cs="Segoe UI Light"/>
+          <w:sz w:val="23"/>
+          <w:szCs w:val="23"/>
+          <w:lang w:val="es-CO"/>
+        </w:rPr>
+        <w:t xml:space="preserve"> en las tablas de hecho se basa en dos componentes importantes que se nos comunicaron en las entrevistas:</w:t>
+      </w:r>
+    </w:p>
+    <w:p>
+      <w:pPr>
+        <w:pStyle w:val="ListParagraph"/>
         <w:numPr>
           <w:ilvl w:val="0"/>
           <w:numId w:val="15"/>
@@ -1746,7 +1814,7 @@
     </w:p>
     <w:p>
       <w:pPr>
-        <w:pStyle w:val="Prrafodelista"/>
+        <w:pStyle w:val="ListParagraph"/>
         <w:numPr>
           <w:ilvl w:val="0"/>
           <w:numId w:val="15"/>
@@ -1887,7 +1955,27 @@
           <w:szCs w:val="23"/>
           <w:lang w:val="es-CO"/>
         </w:rPr>
-        <w:t xml:space="preserve">Como segundo hecho importante para resaltar, se indica que se tiene una sola medida usualmente llamada ‘valor_nombreDelHecho’ en cada table de hechos y es semi aditiva. Si bien esto no es muy claro desde el modelamiento se debe tener en cuenta un ejemplo de dicha información para entender cuando es aditiva y cuando no. </w:t>
+        <w:t>Como segundo hecho importante para resaltar, se indica que se tiene una sola medida usualmente llamada ‘</w:t>
+      </w:r>
+      <w:proofErr w:type="spellStart"/>
+      <w:r>
+        <w:rPr>
+          <w:rFonts w:ascii="Segoe UI Light" w:hAnsi="Segoe UI Light" w:cs="Segoe UI Light"/>
+          <w:sz w:val="23"/>
+          <w:szCs w:val="23"/>
+          <w:lang w:val="es-CO"/>
+        </w:rPr>
+        <w:t>valor_nombreDelHecho</w:t>
+      </w:r>
+      <w:proofErr w:type="spellEnd"/>
+      <w:r>
+        <w:rPr>
+          <w:rFonts w:ascii="Segoe UI Light" w:hAnsi="Segoe UI Light" w:cs="Segoe UI Light"/>
+          <w:sz w:val="23"/>
+          <w:szCs w:val="23"/>
+          <w:lang w:val="es-CO"/>
+        </w:rPr>
+        <w:t xml:space="preserve">’ en cada table de hechos y es semi aditiva. Si bien esto no es muy claro desde el modelamiento se debe tener en cuenta un ejemplo de dicha información para entender cuando es aditiva y cuando no. </w:t>
       </w:r>
     </w:p>
     <w:p>
@@ -1962,7 +2050,27 @@
           <w:szCs w:val="23"/>
           <w:lang w:val="es-CO"/>
         </w:rPr>
-        <w:t xml:space="preserve">Si observamos de manera detallada el ejemplo de la tabla de hechos presentado para educación, se puede ver que el valor es aditivo para escalar de granularidad. Es decir, reportar valores departamentales y no municipales, o escalar en la temporalidad, es decir no una año-mes-día, sino reportar por meses, o años. Si bien esto es simple dado que tenemos la menor granularidad posible, se debe tener presente que no hay posibilidad de adhesión si estamos trabajando con diferentes indicadores. Esto seria erróneo dado que pueden existir meticas diferentes, así como </w:t>
+        <w:t xml:space="preserve">Si observamos de manera detallada el ejemplo de la tabla de hechos presentado para educación, se puede ver que el valor es aditivo para escalar de granularidad. Es decir, reportar valores departamentales y no municipales, o escalar en la temporalidad, es decir no una año-mes-día, sino reportar por meses, o años. Si bien esto es simple dado que tenemos la menor granularidad posible, se debe tener presente que no hay posibilidad de adhesión si estamos trabajando con diferentes indicadores. Esto </w:t>
+      </w:r>
+      <w:proofErr w:type="spellStart"/>
+      <w:r>
+        <w:rPr>
+          <w:rFonts w:ascii="Segoe UI Light" w:hAnsi="Segoe UI Light" w:cs="Segoe UI Light"/>
+          <w:sz w:val="23"/>
+          <w:szCs w:val="23"/>
+          <w:lang w:val="es-CO"/>
+        </w:rPr>
+        <w:t>seria</w:t>
+      </w:r>
+      <w:proofErr w:type="spellEnd"/>
+      <w:r>
+        <w:rPr>
+          <w:rFonts w:ascii="Segoe UI Light" w:hAnsi="Segoe UI Light" w:cs="Segoe UI Light"/>
+          <w:sz w:val="23"/>
+          <w:szCs w:val="23"/>
+          <w:lang w:val="es-CO"/>
+        </w:rPr>
+        <w:t xml:space="preserve"> erróneo dado que pueden existir meticas diferentes, así como </w:t>
       </w:r>
       <w:r>
         <w:rPr>
@@ -1986,7 +2094,7 @@
     </w:p>
     <w:p>
       <w:pPr>
-        <w:pStyle w:val="Ttulo3"/>
+        <w:pStyle w:val="Heading3"/>
         <w:jc w:val="both"/>
         <w:rPr>
           <w:sz w:val="24"/>
@@ -2054,7 +2162,7 @@
     <w:bookmarkEnd w:id="1"/>
     <w:p>
       <w:pPr>
-        <w:pStyle w:val="Ttulo2"/>
+        <w:pStyle w:val="Heading2"/>
         <w:jc w:val="both"/>
         <w:rPr>
           <w:sz w:val="24"/>
@@ -2093,7 +2201,7 @@
     </w:p>
     <w:p>
       <w:pPr>
-        <w:pStyle w:val="Prrafodelista"/>
+        <w:pStyle w:val="ListParagraph"/>
         <w:numPr>
           <w:ilvl w:val="0"/>
           <w:numId w:val="16"/>
@@ -2118,7 +2226,7 @@
     </w:p>
     <w:p>
       <w:pPr>
-        <w:pStyle w:val="Prrafodelista"/>
+        <w:pStyle w:val="ListParagraph"/>
         <w:numPr>
           <w:ilvl w:val="0"/>
           <w:numId w:val="16"/>
@@ -2143,7 +2251,7 @@
     </w:p>
     <w:p>
       <w:pPr>
-        <w:pStyle w:val="Ttulo3"/>
+        <w:pStyle w:val="Heading3"/>
         <w:jc w:val="both"/>
         <w:rPr>
           <w:sz w:val="24"/>
@@ -2200,7 +2308,7 @@
     </w:p>
     <w:p>
       <w:pPr>
-        <w:pStyle w:val="Prrafodelista"/>
+        <w:pStyle w:val="ListParagraph"/>
         <w:numPr>
           <w:ilvl w:val="0"/>
           <w:numId w:val="17"/>
@@ -2225,7 +2333,7 @@
     </w:p>
     <w:p>
       <w:pPr>
-        <w:pStyle w:val="Prrafodelista"/>
+        <w:pStyle w:val="ListParagraph"/>
         <w:numPr>
           <w:ilvl w:val="0"/>
           <w:numId w:val="17"/>
@@ -2250,7 +2358,7 @@
     </w:p>
     <w:p>
       <w:pPr>
-        <w:pStyle w:val="Prrafodelista"/>
+        <w:pStyle w:val="ListParagraph"/>
         <w:numPr>
           <w:ilvl w:val="0"/>
           <w:numId w:val="17"/>
@@ -2275,7 +2383,7 @@
     </w:p>
     <w:p>
       <w:pPr>
-        <w:pStyle w:val="Prrafodelista"/>
+        <w:pStyle w:val="ListParagraph"/>
         <w:numPr>
           <w:ilvl w:val="0"/>
           <w:numId w:val="17"/>
@@ -2332,7 +2440,7 @@
     </w:p>
     <w:p>
       <w:pPr>
-        <w:pStyle w:val="Prrafodelista"/>
+        <w:pStyle w:val="ListParagraph"/>
         <w:numPr>
           <w:ilvl w:val="0"/>
           <w:numId w:val="18"/>
@@ -2357,7 +2465,7 @@
     </w:p>
     <w:p>
       <w:pPr>
-        <w:pStyle w:val="Prrafodelista"/>
+        <w:pStyle w:val="ListParagraph"/>
         <w:numPr>
           <w:ilvl w:val="0"/>
           <w:numId w:val="18"/>
@@ -2391,7 +2499,7 @@
     </w:p>
     <w:p>
       <w:pPr>
-        <w:pStyle w:val="Prrafodelista"/>
+        <w:pStyle w:val="ListParagraph"/>
         <w:numPr>
           <w:ilvl w:val="0"/>
           <w:numId w:val="18"/>
@@ -2411,12 +2519,32 @@
           <w:szCs w:val="23"/>
           <w:lang w:val="es-CO"/>
         </w:rPr>
-        <w:t xml:space="preserve">Se corrige todo valor numero a un formato simple e internacional estadounidense. Es decir, el decimal es el ‘.’ y la coma es separador decimales, más solo se usa para belleza al momento de presentar datos. </w:t>
-      </w:r>
-    </w:p>
-    <w:p>
-      <w:pPr>
-        <w:pStyle w:val="Prrafodelista"/>
+        <w:t xml:space="preserve">Se corrige todo valor </w:t>
+      </w:r>
+      <w:proofErr w:type="spellStart"/>
+      <w:r>
+        <w:rPr>
+          <w:rFonts w:ascii="Segoe UI Light" w:hAnsi="Segoe UI Light" w:cs="Segoe UI Light"/>
+          <w:sz w:val="23"/>
+          <w:szCs w:val="23"/>
+          <w:lang w:val="es-CO"/>
+        </w:rPr>
+        <w:t>numero</w:t>
+      </w:r>
+      <w:proofErr w:type="spellEnd"/>
+      <w:r>
+        <w:rPr>
+          <w:rFonts w:ascii="Segoe UI Light" w:hAnsi="Segoe UI Light" w:cs="Segoe UI Light"/>
+          <w:sz w:val="23"/>
+          <w:szCs w:val="23"/>
+          <w:lang w:val="es-CO"/>
+        </w:rPr>
+        <w:t xml:space="preserve"> a un formato simple e internacional estadounidense. Es decir, el decimal es el ‘.’ y la coma es separador decimales, más solo se usa para belleza al momento de presentar datos. </w:t>
+      </w:r>
+    </w:p>
+    <w:p>
+      <w:pPr>
+        <w:pStyle w:val="ListParagraph"/>
         <w:numPr>
           <w:ilvl w:val="0"/>
           <w:numId w:val="18"/>
@@ -2441,7 +2569,7 @@
     </w:p>
     <w:p>
       <w:pPr>
-        <w:pStyle w:val="Prrafodelista"/>
+        <w:pStyle w:val="ListParagraph"/>
         <w:numPr>
           <w:ilvl w:val="0"/>
           <w:numId w:val="18"/>
@@ -2466,7 +2594,7 @@
     </w:p>
     <w:p>
       <w:pPr>
-        <w:pStyle w:val="Prrafodelista"/>
+        <w:pStyle w:val="ListParagraph"/>
         <w:numPr>
           <w:ilvl w:val="0"/>
           <w:numId w:val="18"/>
@@ -2491,7 +2619,7 @@
     </w:p>
     <w:p>
       <w:pPr>
-        <w:pStyle w:val="Prrafodelista"/>
+        <w:pStyle w:val="ListParagraph"/>
         <w:numPr>
           <w:ilvl w:val="0"/>
           <w:numId w:val="18"/>
@@ -2606,12 +2734,32 @@
           <w:szCs w:val="23"/>
           <w:lang w:val="es-CO"/>
         </w:rPr>
-        <w:t>Esto nos permite realizar inferencias importantes de cuales son los datos considerados normales para dicho indicador y cuales fueron atípicos. Así, tener ideas iniciales de que datos valen la pena que se vean en los tableros de control.</w:t>
-      </w:r>
-    </w:p>
-    <w:p>
-      <w:pPr>
-        <w:pStyle w:val="Ttulo3"/>
+        <w:t xml:space="preserve">Esto nos permite realizar inferencias importantes de </w:t>
+      </w:r>
+      <w:proofErr w:type="spellStart"/>
+      <w:r>
+        <w:rPr>
+          <w:rFonts w:ascii="Segoe UI Light" w:hAnsi="Segoe UI Light" w:cs="Segoe UI Light"/>
+          <w:sz w:val="23"/>
+          <w:szCs w:val="23"/>
+          <w:lang w:val="es-CO"/>
+        </w:rPr>
+        <w:t>cuales</w:t>
+      </w:r>
+      <w:proofErr w:type="spellEnd"/>
+      <w:r>
+        <w:rPr>
+          <w:rFonts w:ascii="Segoe UI Light" w:hAnsi="Segoe UI Light" w:cs="Segoe UI Light"/>
+          <w:sz w:val="23"/>
+          <w:szCs w:val="23"/>
+          <w:lang w:val="es-CO"/>
+        </w:rPr>
+        <w:t xml:space="preserve"> son los datos considerados normales para dicho indicador y cuales fueron atípicos. Así, tener ideas iniciales de que datos valen la pena que se vean en los tableros de control.</w:t>
+      </w:r>
+    </w:p>
+    <w:p>
+      <w:pPr>
+        <w:pStyle w:val="Heading3"/>
         <w:jc w:val="both"/>
         <w:rPr>
           <w:sz w:val="24"/>
@@ -2653,7 +2801,17 @@
           <w:szCs w:val="23"/>
           <w:lang w:val="es-CO"/>
         </w:rPr>
-        <w:t>Para construir el ETL se requería de la información presente en el Data Mar</w:t>
+        <w:t xml:space="preserve">Para construir el ETL se requería de la información presente en el Data </w:t>
+      </w:r>
+      <w:proofErr w:type="spellStart"/>
+      <w:r>
+        <w:rPr>
+          <w:rFonts w:ascii="Segoe UI Light" w:hAnsi="Segoe UI Light" w:cs="Segoe UI Light"/>
+          <w:sz w:val="23"/>
+          <w:szCs w:val="23"/>
+          <w:lang w:val="es-CO"/>
+        </w:rPr>
+        <w:t>Mar</w:t>
       </w:r>
       <w:r>
         <w:rPr>
@@ -2664,6 +2822,7 @@
         </w:rPr>
         <w:t>t</w:t>
       </w:r>
+      <w:proofErr w:type="spellEnd"/>
       <w:r>
         <w:rPr>
           <w:rFonts w:ascii="Segoe UI Light" w:hAnsi="Segoe UI Light" w:cs="Segoe UI Light"/>
@@ -2676,7 +2835,7 @@
     </w:p>
     <w:p>
       <w:pPr>
-        <w:pStyle w:val="Prrafodelista"/>
+        <w:pStyle w:val="ListParagraph"/>
         <w:numPr>
           <w:ilvl w:val="0"/>
           <w:numId w:val="19"/>
@@ -2710,7 +2869,7 @@
     </w:p>
     <w:p>
       <w:pPr>
-        <w:pStyle w:val="Prrafodelista"/>
+        <w:pStyle w:val="ListParagraph"/>
         <w:numPr>
           <w:ilvl w:val="0"/>
           <w:numId w:val="19"/>
@@ -2736,7 +2895,7 @@
     </w:p>
     <w:p>
       <w:pPr>
-        <w:pStyle w:val="Prrafodelista"/>
+        <w:pStyle w:val="ListParagraph"/>
         <w:numPr>
           <w:ilvl w:val="1"/>
           <w:numId w:val="19"/>
@@ -2761,7 +2920,7 @@
     </w:p>
     <w:p>
       <w:pPr>
-        <w:pStyle w:val="Prrafodelista"/>
+        <w:pStyle w:val="ListParagraph"/>
         <w:numPr>
           <w:ilvl w:val="1"/>
           <w:numId w:val="19"/>
@@ -2786,7 +2945,7 @@
     </w:p>
     <w:p>
       <w:pPr>
-        <w:pStyle w:val="Prrafodelista"/>
+        <w:pStyle w:val="ListParagraph"/>
         <w:numPr>
           <w:ilvl w:val="1"/>
           <w:numId w:val="19"/>
@@ -2811,7 +2970,7 @@
     </w:p>
     <w:p>
       <w:pPr>
-        <w:pStyle w:val="Prrafodelista"/>
+        <w:pStyle w:val="ListParagraph"/>
         <w:numPr>
           <w:ilvl w:val="0"/>
           <w:numId w:val="19"/>
@@ -2998,7 +3157,7 @@
     </w:p>
     <w:p>
       <w:pPr>
-        <w:pStyle w:val="Ttulo3"/>
+        <w:pStyle w:val="Heading3"/>
         <w:jc w:val="both"/>
         <w:rPr>
           <w:sz w:val="24"/>
@@ -3613,7 +3772,7 @@
     </w:p>
     <w:p>
       <w:pPr>
-        <w:pStyle w:val="Ttulo2"/>
+        <w:pStyle w:val="Heading2"/>
         <w:rPr>
           <w:sz w:val="24"/>
           <w:szCs w:val="24"/>
@@ -3631,7 +3790,7 @@
     </w:p>
     <w:p>
       <w:pPr>
-        <w:pStyle w:val="Ttulo3"/>
+        <w:pStyle w:val="Heading3"/>
         <w:jc w:val="both"/>
         <w:rPr>
           <w:sz w:val="24"/>
@@ -3773,6 +3932,55 @@
         </w:rPr>
         <w:t>Finalmente, cabe mencionar que los datos que se importaron al tablero de control están dados por consultas SQL que unen la información de todas las tablas, de tal forma que se obtenga la información de forma escalable y distribuida</w:t>
       </w:r>
+      <w:r>
+        <w:rPr>
+          <w:rFonts w:ascii="Segoe UI Light" w:hAnsi="Segoe UI Light" w:cs="Segoe UI Light"/>
+          <w:sz w:val="24"/>
+          <w:szCs w:val="24"/>
+          <w:lang w:val="es-CO"/>
+        </w:rPr>
+        <w:t xml:space="preserve">. </w:t>
+      </w:r>
+    </w:p>
+    <w:p>
+      <w:pPr>
+        <w:rPr>
+          <w:rFonts w:ascii="Segoe UI Light" w:hAnsi="Segoe UI Light" w:cs="Segoe UI Light"/>
+          <w:sz w:val="24"/>
+          <w:szCs w:val="24"/>
+          <w:lang w:val="es-CO"/>
+        </w:rPr>
+      </w:pPr>
+      <w:r>
+        <w:rPr>
+          <w:rFonts w:ascii="Segoe UI Light" w:hAnsi="Segoe UI Light" w:cs="Segoe UI Light"/>
+          <w:sz w:val="24"/>
+          <w:szCs w:val="24"/>
+          <w:lang w:val="es-CO"/>
+        </w:rPr>
+        <w:t xml:space="preserve">Enlace al video: </w:t>
+      </w:r>
+      <w:hyperlink r:id="rId27" w:history="1">
+        <w:r>
+          <w:rPr>
+            <w:rStyle w:val="Hyperlink"/>
+            <w:rFonts w:ascii="Segoe UI Light" w:hAnsi="Segoe UI Light" w:cs="Segoe UI Light"/>
+            <w:sz w:val="24"/>
+            <w:szCs w:val="24"/>
+            <w:lang w:val="es-CO"/>
+          </w:rPr>
+          <w:t>https://youtu.be/90IdzvXrBCQ</w:t>
+        </w:r>
+      </w:hyperlink>
+      <w:r>
+        <w:rPr>
+          <w:rFonts w:ascii="Segoe UI Light" w:hAnsi="Segoe UI Light" w:cs="Segoe UI Light"/>
+          <w:sz w:val="24"/>
+          <w:szCs w:val="24"/>
+          <w:lang w:val="es-CO"/>
+        </w:rPr>
+        <w:t xml:space="preserve"> </w:t>
+      </w:r>
     </w:p>
     <w:p>
       <w:pPr>
@@ -3787,7 +3995,7 @@
     </w:p>
     <w:p>
       <w:pPr>
-        <w:pStyle w:val="Ttulo2"/>
+        <w:pStyle w:val="Heading2"/>
         <w:jc w:val="both"/>
         <w:rPr>
           <w:sz w:val="24"/>
@@ -3835,7 +4043,7 @@
     </w:p>
     <w:p>
       <w:pPr>
-        <w:pStyle w:val="Prrafodelista"/>
+        <w:pStyle w:val="ListParagraph"/>
         <w:numPr>
           <w:ilvl w:val="0"/>
           <w:numId w:val="17"/>
@@ -3860,7 +4068,7 @@
     </w:p>
     <w:p>
       <w:pPr>
-        <w:pStyle w:val="Prrafodelista"/>
+        <w:pStyle w:val="ListParagraph"/>
         <w:numPr>
           <w:ilvl w:val="1"/>
           <w:numId w:val="17"/>
@@ -3885,7 +4093,7 @@
     </w:p>
     <w:p>
       <w:pPr>
-        <w:pStyle w:val="Prrafodelista"/>
+        <w:pStyle w:val="ListParagraph"/>
         <w:numPr>
           <w:ilvl w:val="0"/>
           <w:numId w:val="17"/>
@@ -3905,7 +4113,17 @@
           <w:szCs w:val="23"/>
           <w:lang w:val="es-CO"/>
         </w:rPr>
-        <w:t>Santiago Bobadilla: Exploración de datos y creación de Data Mar</w:t>
+        <w:t xml:space="preserve">Santiago Bobadilla: Exploración de datos y creación de Data </w:t>
+      </w:r>
+      <w:proofErr w:type="spellStart"/>
+      <w:r>
+        <w:rPr>
+          <w:rFonts w:ascii="Segoe UI Light" w:hAnsi="Segoe UI Light" w:cs="Segoe UI Light"/>
+          <w:sz w:val="23"/>
+          <w:szCs w:val="23"/>
+          <w:lang w:val="es-CO"/>
+        </w:rPr>
+        <w:t>Mar</w:t>
       </w:r>
       <w:r>
         <w:rPr>
@@ -3916,6 +4134,7 @@
         </w:rPr>
         <w:t>t</w:t>
       </w:r>
+      <w:proofErr w:type="spellEnd"/>
       <w:r>
         <w:rPr>
           <w:rFonts w:ascii="Segoe UI Light" w:hAnsi="Segoe UI Light" w:cs="Segoe UI Light"/>
@@ -3928,7 +4147,7 @@
     </w:p>
     <w:p>
       <w:pPr>
-        <w:pStyle w:val="Prrafodelista"/>
+        <w:pStyle w:val="ListParagraph"/>
         <w:numPr>
           <w:ilvl w:val="1"/>
           <w:numId w:val="17"/>
@@ -3973,7 +4192,7 @@
     </w:p>
     <w:p>
       <w:pPr>
-        <w:pStyle w:val="Ttulo2"/>
+        <w:pStyle w:val="Heading2"/>
         <w:rPr>
           <w:sz w:val="22"/>
           <w:szCs w:val="22"/>
@@ -3993,7 +4212,7 @@
     </w:p>
     <w:p>
       <w:pPr>
-        <w:pStyle w:val="Prrafodelista"/>
+        <w:pStyle w:val="ListParagraph"/>
         <w:numPr>
           <w:ilvl w:val="0"/>
           <w:numId w:val="10"/>
@@ -4006,14 +4225,25 @@
           <w:lang w:val="es-CO"/>
         </w:rPr>
       </w:pPr>
-      <w:r>
-        <w:rPr>
-          <w:rFonts w:ascii="Segoe UI Light" w:hAnsi="Segoe UI Light" w:cs="Segoe UI Light"/>
-          <w:sz w:val="23"/>
-          <w:szCs w:val="23"/>
-          <w:lang w:val="es-CO"/>
-        </w:rPr>
-        <w:t>Jupyter N</w:t>
+      <w:proofErr w:type="spellStart"/>
+      <w:r>
+        <w:rPr>
+          <w:rFonts w:ascii="Segoe UI Light" w:hAnsi="Segoe UI Light" w:cs="Segoe UI Light"/>
+          <w:sz w:val="23"/>
+          <w:szCs w:val="23"/>
+          <w:lang w:val="es-CO"/>
+        </w:rPr>
+        <w:t>Jupyter</w:t>
+      </w:r>
+      <w:proofErr w:type="spellEnd"/>
+      <w:r>
+        <w:rPr>
+          <w:rFonts w:ascii="Segoe UI Light" w:hAnsi="Segoe UI Light" w:cs="Segoe UI Light"/>
+          <w:sz w:val="23"/>
+          <w:szCs w:val="23"/>
+          <w:lang w:val="es-CO"/>
+        </w:rPr>
+        <w:t xml:space="preserve"> N</w:t>
       </w:r>
       <w:r>
         <w:rPr>
@@ -4036,7 +4266,7 @@
     </w:p>
     <w:p>
       <w:pPr>
-        <w:pStyle w:val="Prrafodelista"/>
+        <w:pStyle w:val="ListParagraph"/>
         <w:numPr>
           <w:ilvl w:val="0"/>
           <w:numId w:val="10"/>
@@ -4061,7 +4291,7 @@
     </w:p>
     <w:p>
       <w:pPr>
-        <w:pStyle w:val="Prrafodelista"/>
+        <w:pStyle w:val="ListParagraph"/>
         <w:numPr>
           <w:ilvl w:val="0"/>
           <w:numId w:val="10"/>
@@ -4086,7 +4316,7 @@
     </w:p>
     <w:p>
       <w:pPr>
-        <w:pStyle w:val="Prrafodelista"/>
+        <w:pStyle w:val="ListParagraph"/>
         <w:numPr>
           <w:ilvl w:val="0"/>
           <w:numId w:val="10"/>
@@ -4106,6 +4336,7 @@
           <w:szCs w:val="23"/>
           <w:lang w:val="es-CO"/>
         </w:rPr>
+        <w:lastRenderedPageBreak/>
         <w:t>Datos modificados usados para la determinación de resultados</w:t>
       </w:r>
     </w:p>
@@ -4129,7 +4360,7 @@
       </w:pPr>
     </w:p>
     <w:sectPr>
-      <w:footerReference w:type="default" r:id="rId27"/>
+      <w:footerReference w:type="default" r:id="rId28"/>
       <w:pgSz w:w="12240" w:h="15840"/>
       <w:pgMar w:top="1440" w:right="1440" w:bottom="1440" w:left="1440" w:header="708" w:footer="708" w:gutter="0"/>
       <w:pgNumType w:start="0"/>
@@ -4180,7 +4411,7 @@
     <w:sdtContent>
       <w:p>
         <w:pPr>
-          <w:pStyle w:val="Piedepgina"/>
+          <w:pStyle w:val="Footer"/>
           <w:jc w:val="center"/>
         </w:pPr>
         <w:r>
@@ -4206,7 +4437,7 @@
   </w:sdt>
   <w:p>
     <w:pPr>
-      <w:pStyle w:val="Piedepgina"/>
+      <w:pStyle w:val="Footer"/>
     </w:pPr>
   </w:p>
 </w:ftr>
@@ -6493,11 +6724,11 @@
       <w:szCs w:val="20"/>
     </w:rPr>
   </w:style>
-  <w:style w:type="paragraph" w:styleId="Ttulo1">
+  <w:style w:type="paragraph" w:styleId="Heading1">
     <w:name w:val="heading 1"/>
     <w:basedOn w:val="Normal"/>
     <w:next w:val="Normal"/>
-    <w:link w:val="Ttulo1Car"/>
+    <w:link w:val="Heading1Char"/>
     <w:uiPriority w:val="9"/>
     <w:qFormat/>
     <w:rsid w:val="002300B5"/>
@@ -6520,11 +6751,11 @@
       <w:szCs w:val="22"/>
     </w:rPr>
   </w:style>
-  <w:style w:type="paragraph" w:styleId="Ttulo2">
+  <w:style w:type="paragraph" w:styleId="Heading2">
     <w:name w:val="heading 2"/>
     <w:basedOn w:val="Normal"/>
     <w:next w:val="Normal"/>
-    <w:link w:val="Ttulo2Car"/>
+    <w:link w:val="Heading2Char"/>
     <w:uiPriority w:val="9"/>
     <w:unhideWhenUsed/>
     <w:qFormat/>
@@ -6545,11 +6776,11 @@
       <w:spacing w:val="15"/>
     </w:rPr>
   </w:style>
-  <w:style w:type="paragraph" w:styleId="Ttulo3">
+  <w:style w:type="paragraph" w:styleId="Heading3">
     <w:name w:val="heading 3"/>
     <w:basedOn w:val="Normal"/>
     <w:next w:val="Normal"/>
-    <w:link w:val="Ttulo3Car"/>
+    <w:link w:val="Heading3Char"/>
     <w:uiPriority w:val="9"/>
     <w:unhideWhenUsed/>
     <w:qFormat/>
@@ -6567,11 +6798,11 @@
       <w:spacing w:val="15"/>
     </w:rPr>
   </w:style>
-  <w:style w:type="paragraph" w:styleId="Ttulo4">
+  <w:style w:type="paragraph" w:styleId="Heading4">
     <w:name w:val="heading 4"/>
     <w:basedOn w:val="Normal"/>
     <w:next w:val="Normal"/>
-    <w:link w:val="Ttulo4Car"/>
+    <w:link w:val="Heading4Char"/>
     <w:uiPriority w:val="9"/>
     <w:unhideWhenUsed/>
     <w:qFormat/>
@@ -6589,11 +6820,11 @@
       <w:spacing w:val="10"/>
     </w:rPr>
   </w:style>
-  <w:style w:type="paragraph" w:styleId="Ttulo5">
+  <w:style w:type="paragraph" w:styleId="Heading5">
     <w:name w:val="heading 5"/>
     <w:basedOn w:val="Normal"/>
     <w:next w:val="Normal"/>
-    <w:link w:val="Ttulo5Car"/>
+    <w:link w:val="Heading5Char"/>
     <w:uiPriority w:val="9"/>
     <w:unhideWhenUsed/>
     <w:qFormat/>
@@ -6611,13 +6842,13 @@
       <w:spacing w:val="10"/>
     </w:rPr>
   </w:style>
-  <w:style w:type="character" w:default="1" w:styleId="Fuentedeprrafopredeter">
+  <w:style w:type="character" w:default="1" w:styleId="DefaultParagraphFont">
     <w:name w:val="Default Paragraph Font"/>
     <w:uiPriority w:val="1"/>
     <w:semiHidden/>
     <w:unhideWhenUsed/>
   </w:style>
-  <w:style w:type="table" w:default="1" w:styleId="Tablanormal">
+  <w:style w:type="table" w:default="1" w:styleId="TableNormal">
     <w:name w:val="Normal Table"/>
     <w:uiPriority w:val="99"/>
     <w:semiHidden/>
@@ -6632,16 +6863,16 @@
       </w:tblCellMar>
     </w:tblPr>
   </w:style>
-  <w:style w:type="numbering" w:default="1" w:styleId="Sinlista">
+  <w:style w:type="numbering" w:default="1" w:styleId="NoList">
     <w:name w:val="No List"/>
     <w:uiPriority w:val="99"/>
     <w:semiHidden/>
     <w:unhideWhenUsed/>
   </w:style>
-  <w:style w:type="character" w:customStyle="1" w:styleId="Ttulo1Car">
-    <w:name w:val="Título 1 Car"/>
-    <w:basedOn w:val="Fuentedeprrafopredeter"/>
-    <w:link w:val="Ttulo1"/>
+  <w:style w:type="character" w:customStyle="1" w:styleId="Heading1Char">
+    <w:name w:val="Heading 1 Char"/>
+    <w:basedOn w:val="DefaultParagraphFont"/>
+    <w:link w:val="Heading1"/>
     <w:uiPriority w:val="9"/>
     <w:rsid w:val="002300B5"/>
     <w:rPr>
@@ -6652,10 +6883,10 @@
       <w:shd w:val="clear" w:color="auto" w:fill="4472C4" w:themeFill="accent1"/>
     </w:rPr>
   </w:style>
-  <w:style w:type="character" w:customStyle="1" w:styleId="Ttulo2Car">
-    <w:name w:val="Título 2 Car"/>
-    <w:basedOn w:val="Fuentedeprrafopredeter"/>
-    <w:link w:val="Ttulo2"/>
+  <w:style w:type="character" w:customStyle="1" w:styleId="Heading2Char">
+    <w:name w:val="Heading 2 Char"/>
+    <w:basedOn w:val="DefaultParagraphFont"/>
+    <w:link w:val="Heading2"/>
     <w:uiPriority w:val="9"/>
     <w:rsid w:val="002300B5"/>
     <w:rPr>
@@ -6667,10 +6898,10 @@
       <w:shd w:val="clear" w:color="auto" w:fill="D9E2F3" w:themeFill="accent1" w:themeFillTint="33"/>
     </w:rPr>
   </w:style>
-  <w:style w:type="character" w:customStyle="1" w:styleId="Ttulo3Car">
-    <w:name w:val="Título 3 Car"/>
-    <w:basedOn w:val="Fuentedeprrafopredeter"/>
-    <w:link w:val="Ttulo3"/>
+  <w:style w:type="character" w:customStyle="1" w:styleId="Heading3Char">
+    <w:name w:val="Heading 3 Char"/>
+    <w:basedOn w:val="DefaultParagraphFont"/>
+    <w:link w:val="Heading3"/>
     <w:uiPriority w:val="9"/>
     <w:rsid w:val="002300B5"/>
     <w:rPr>
@@ -6682,10 +6913,10 @@
       <w:szCs w:val="20"/>
     </w:rPr>
   </w:style>
-  <w:style w:type="character" w:customStyle="1" w:styleId="Ttulo4Car">
-    <w:name w:val="Título 4 Car"/>
-    <w:basedOn w:val="Fuentedeprrafopredeter"/>
-    <w:link w:val="Ttulo4"/>
+  <w:style w:type="character" w:customStyle="1" w:styleId="Heading4Char">
+    <w:name w:val="Heading 4 Char"/>
+    <w:basedOn w:val="DefaultParagraphFont"/>
+    <w:link w:val="Heading4"/>
     <w:uiPriority w:val="9"/>
     <w:rsid w:val="002300B5"/>
     <w:rPr>
@@ -6697,10 +6928,10 @@
       <w:szCs w:val="20"/>
     </w:rPr>
   </w:style>
-  <w:style w:type="character" w:customStyle="1" w:styleId="Ttulo5Car">
-    <w:name w:val="Título 5 Car"/>
-    <w:basedOn w:val="Fuentedeprrafopredeter"/>
-    <w:link w:val="Ttulo5"/>
+  <w:style w:type="character" w:customStyle="1" w:styleId="Heading5Char">
+    <w:name w:val="Heading 5 Char"/>
+    <w:basedOn w:val="DefaultParagraphFont"/>
+    <w:link w:val="Heading5"/>
     <w:uiPriority w:val="9"/>
     <w:rsid w:val="002300B5"/>
     <w:rPr>
@@ -6712,7 +6943,7 @@
       <w:szCs w:val="20"/>
     </w:rPr>
   </w:style>
-  <w:style w:type="paragraph" w:styleId="Prrafodelista">
+  <w:style w:type="paragraph" w:styleId="ListParagraph">
     <w:name w:val="List Paragraph"/>
     <w:basedOn w:val="Normal"/>
     <w:uiPriority w:val="34"/>
@@ -6723,9 +6954,9 @@
       <w:contextualSpacing/>
     </w:pPr>
   </w:style>
-  <w:style w:type="character" w:styleId="Hipervnculo">
+  <w:style w:type="character" w:styleId="Hyperlink">
     <w:name w:val="Hyperlink"/>
-    <w:basedOn w:val="Fuentedeprrafopredeter"/>
+    <w:basedOn w:val="DefaultParagraphFont"/>
     <w:uiPriority w:val="99"/>
     <w:unhideWhenUsed/>
     <w:rsid w:val="002300B5"/>
@@ -6734,10 +6965,10 @@
       <w:u w:val="single"/>
     </w:rPr>
   </w:style>
-  <w:style w:type="paragraph" w:styleId="Piedepgina">
+  <w:style w:type="paragraph" w:styleId="Footer">
     <w:name w:val="footer"/>
     <w:basedOn w:val="Normal"/>
-    <w:link w:val="PiedepginaCar"/>
+    <w:link w:val="FooterChar"/>
     <w:uiPriority w:val="99"/>
     <w:unhideWhenUsed/>
     <w:rsid w:val="002300B5"/>
@@ -6749,10 +6980,10 @@
       <w:spacing w:before="0" w:after="0" w:line="240" w:lineRule="auto"/>
     </w:pPr>
   </w:style>
-  <w:style w:type="character" w:customStyle="1" w:styleId="PiedepginaCar">
-    <w:name w:val="Pie de página Car"/>
-    <w:basedOn w:val="Fuentedeprrafopredeter"/>
-    <w:link w:val="Piedepgina"/>
+  <w:style w:type="character" w:customStyle="1" w:styleId="FooterChar">
+    <w:name w:val="Footer Char"/>
+    <w:basedOn w:val="DefaultParagraphFont"/>
+    <w:link w:val="Footer"/>
     <w:uiPriority w:val="99"/>
     <w:rsid w:val="002300B5"/>
     <w:rPr>
@@ -6777,9 +7008,9 @@
       <w:szCs w:val="24"/>
     </w:rPr>
   </w:style>
-  <w:style w:type="paragraph" w:styleId="TtuloTDC">
+  <w:style w:type="paragraph" w:styleId="TOCHeading">
     <w:name w:val="TOC Heading"/>
-    <w:basedOn w:val="Ttulo1"/>
+    <w:basedOn w:val="Heading1"/>
     <w:next w:val="Normal"/>
     <w:uiPriority w:val="39"/>
     <w:unhideWhenUsed/>
@@ -6807,7 +7038,7 @@
       <w:szCs w:val="32"/>
     </w:rPr>
   </w:style>
-  <w:style w:type="paragraph" w:styleId="TDC1">
+  <w:style w:type="paragraph" w:styleId="TOC1">
     <w:name w:val="toc 1"/>
     <w:basedOn w:val="Normal"/>
     <w:next w:val="Normal"/>
@@ -6819,7 +7050,7 @@
       <w:spacing w:after="100"/>
     </w:pPr>
   </w:style>
-  <w:style w:type="paragraph" w:styleId="TDC2">
+  <w:style w:type="paragraph" w:styleId="TOC2">
     <w:name w:val="toc 2"/>
     <w:basedOn w:val="Normal"/>
     <w:next w:val="Normal"/>
@@ -6832,7 +7063,7 @@
       <w:ind w:left="200"/>
     </w:pPr>
   </w:style>
-  <w:style w:type="paragraph" w:styleId="TDC3">
+  <w:style w:type="paragraph" w:styleId="TOC3">
     <w:name w:val="toc 3"/>
     <w:basedOn w:val="Normal"/>
     <w:next w:val="Normal"/>
@@ -6845,9 +7076,9 @@
       <w:ind w:left="400"/>
     </w:pPr>
   </w:style>
-  <w:style w:type="character" w:styleId="Mencinsinresolver">
+  <w:style w:type="character" w:styleId="UnresolvedMention">
     <w:name w:val="Unresolved Mention"/>
-    <w:basedOn w:val="Fuentedeprrafopredeter"/>
+    <w:basedOn w:val="DefaultParagraphFont"/>
     <w:uiPriority w:val="99"/>
     <w:semiHidden/>
     <w:unhideWhenUsed/>
@@ -6857,9 +7088,9 @@
       <w:shd w:val="clear" w:color="auto" w:fill="E1DFDD"/>
     </w:rPr>
   </w:style>
-  <w:style w:type="character" w:styleId="Textodelmarcadordeposicin">
+  <w:style w:type="character" w:styleId="PlaceholderText">
     <w:name w:val="Placeholder Text"/>
-    <w:basedOn w:val="Fuentedeprrafopredeter"/>
+    <w:basedOn w:val="DefaultParagraphFont"/>
     <w:uiPriority w:val="99"/>
     <w:semiHidden/>
     <w:rsid w:val="007765E2"/>
@@ -6867,9 +7098,9 @@
       <w:color w:val="808080"/>
     </w:rPr>
   </w:style>
-  <w:style w:type="character" w:styleId="Textoennegrita">
+  <w:style w:type="character" w:styleId="Strong">
     <w:name w:val="Strong"/>
-    <w:basedOn w:val="Fuentedeprrafopredeter"/>
+    <w:basedOn w:val="DefaultParagraphFont"/>
     <w:uiPriority w:val="22"/>
     <w:qFormat/>
     <w:rsid w:val="00513B95"/>
@@ -6878,9 +7109,9 @@
       <w:bCs/>
     </w:rPr>
   </w:style>
-  <w:style w:type="paragraph" w:styleId="Sinespaciado">
+  <w:style w:type="paragraph" w:styleId="NoSpacing">
     <w:name w:val="No Spacing"/>
-    <w:link w:val="SinespaciadoCar"/>
+    <w:link w:val="NoSpacingChar"/>
     <w:uiPriority w:val="1"/>
     <w:qFormat/>
     <w:rsid w:val="00801165"/>
@@ -6891,10 +7122,10 @@
       <w:rFonts w:eastAsiaTheme="minorEastAsia"/>
     </w:rPr>
   </w:style>
-  <w:style w:type="character" w:customStyle="1" w:styleId="SinespaciadoCar">
-    <w:name w:val="Sin espaciado Car"/>
-    <w:basedOn w:val="Fuentedeprrafopredeter"/>
-    <w:link w:val="Sinespaciado"/>
+  <w:style w:type="character" w:customStyle="1" w:styleId="NoSpacingChar">
+    <w:name w:val="No Spacing Char"/>
+    <w:basedOn w:val="DefaultParagraphFont"/>
+    <w:link w:val="NoSpacing"/>
     <w:uiPriority w:val="1"/>
     <w:rsid w:val="00801165"/>
     <w:rPr>
@@ -7062,6 +7293,7 @@
   </w:compat>
   <w:rsids>
     <w:rsidRoot w:val="00697A06"/>
+    <w:rsid w:val="00067175"/>
     <w:rsid w:val="001C1541"/>
     <w:rsid w:val="004304E6"/>
     <w:rsid w:val="004834F7"/>
@@ -7087,8 +7319,8 @@
   </m:mathPr>
   <w:themeFontLang w:val="en-US"/>
   <w:clrSchemeMapping w:bg1="light1" w:t1="dark1" w:bg2="light2" w:t2="dark2" w:accent1="accent1" w:accent2="accent2" w:accent3="accent3" w:accent4="accent4" w:accent5="accent5" w:accent6="accent6" w:hyperlink="hyperlink" w:followedHyperlink="followedHyperlink"/>
-  <w:decimalSymbol w:val=","/>
-  <w:listSeparator w:val=";"/>
+  <w:decimalSymbol w:val="."/>
+  <w:listSeparator w:val=","/>
   <w15:chartTrackingRefBased/>
 </w:settings>
 </file>
@@ -7492,13 +7724,13 @@
     <w:name w:val="Normal"/>
     <w:qFormat/>
   </w:style>
-  <w:style w:type="character" w:default="1" w:styleId="Fuentedeprrafopredeter">
+  <w:style w:type="character" w:default="1" w:styleId="DefaultParagraphFont">
     <w:name w:val="Default Paragraph Font"/>
     <w:uiPriority w:val="1"/>
     <w:semiHidden/>
     <w:unhideWhenUsed/>
   </w:style>
-  <w:style w:type="table" w:default="1" w:styleId="Tablanormal">
+  <w:style w:type="table" w:default="1" w:styleId="TableNormal">
     <w:name w:val="Normal Table"/>
     <w:uiPriority w:val="99"/>
     <w:semiHidden/>
@@ -7513,15 +7745,15 @@
       </w:tblCellMar>
     </w:tblPr>
   </w:style>
-  <w:style w:type="numbering" w:default="1" w:styleId="Sinlista">
+  <w:style w:type="numbering" w:default="1" w:styleId="NoList">
     <w:name w:val="No List"/>
     <w:uiPriority w:val="99"/>
     <w:semiHidden/>
     <w:unhideWhenUsed/>
   </w:style>
-  <w:style w:type="character" w:styleId="Textodelmarcadordeposicin">
+  <w:style w:type="character" w:styleId="PlaceholderText">
     <w:name w:val="Placeholder Text"/>
-    <w:basedOn w:val="Fuentedeprrafopredeter"/>
+    <w:basedOn w:val="DefaultParagraphFont"/>
     <w:uiPriority w:val="99"/>
     <w:semiHidden/>
     <w:rsid w:val="00697A06"/>

</xml_diff>